<commit_message>
new format (versi lebih variatif)
</commit_message>
<xml_diff>
--- a/02-Time complexity.docx
+++ b/02-Time complexity.docx
@@ -42,6 +42,7 @@
     </w:p>
     <w:p>
       <w:pPr>
+        <w:jc w:val="both"/>
         <w:rPr>
           <w:rFonts w:ascii="Times New Roman" w:eastAsiaTheme="minorEastAsia" w:hAnsi="Times New Roman" w:cs="Times New Roman"/>
           <w:sz w:val="22"/>
@@ -59,6 +60,7 @@
     </w:p>
     <w:p>
       <w:pPr>
+        <w:jc w:val="both"/>
         <w:rPr>
           <w:rFonts w:ascii="Times New Roman" w:eastAsiaTheme="minorEastAsia" w:hAnsi="Times New Roman" w:cs="Times New Roman"/>
           <w:sz w:val="22"/>
@@ -111,6 +113,7 @@
     </w:p>
     <w:p>
       <w:pPr>
+        <w:jc w:val="both"/>
         <w:rPr>
           <w:rFonts w:ascii="Times New Roman" w:eastAsiaTheme="minorEastAsia" w:hAnsi="Times New Roman" w:cs="Times New Roman"/>
           <w:sz w:val="22"/>
@@ -225,6 +228,7 @@
     </w:p>
     <w:p>
       <w:pPr>
+        <w:jc w:val="both"/>
         <w:rPr>
           <w:rFonts w:ascii="Times New Roman" w:eastAsiaTheme="minorEastAsia" w:hAnsi="Times New Roman" w:cs="Times New Roman"/>
           <w:sz w:val="22"/>
@@ -356,7 +360,25 @@
           <w:sz w:val="22"/>
           <w:szCs w:val="22"/>
         </w:rPr>
-        <w:t>Sebagai contoh, kompleksitas waktu dari kode berikut adalah O(n):</w:t>
+        <w:t xml:space="preserve">Sebagai contoh, kompleksitas waktu dari kode berikut adalah </w:t>
+      </w:r>
+      <m:oMath>
+        <m:r>
+          <w:rPr>
+            <w:rFonts w:ascii="Cambria Math" w:eastAsiaTheme="minorEastAsia" w:hAnsi="Cambria Math" w:cs="Times New Roman"/>
+            <w:sz w:val="22"/>
+            <w:szCs w:val="22"/>
+          </w:rPr>
+          <m:t>O(n)</m:t>
+        </m:r>
+      </m:oMath>
+      <w:r>
+        <w:rPr>
+          <w:rFonts w:ascii="Times New Roman" w:eastAsiaTheme="minorEastAsia" w:hAnsi="Times New Roman" w:cs="Times New Roman"/>
+          <w:sz w:val="22"/>
+          <w:szCs w:val="22"/>
+        </w:rPr>
+        <w:t>:</w:t>
       </w:r>
     </w:p>
     <w:p>
@@ -3210,15 +3232,24 @@
           <w:rFonts w:eastAsiaTheme="minorEastAsia"/>
         </w:rPr>
       </w:pPr>
+      <w:proofErr w:type="spellStart"/>
       <w:r>
         <w:rPr>
           <w:rFonts w:eastAsiaTheme="minorEastAsia"/>
         </w:rPr>
         <w:t>Tahapan</w:t>
+      </w:r>
+      <w:proofErr w:type="spellEnd"/>
+      <w:r>
+        <w:rPr>
+          <w:rFonts w:eastAsiaTheme="minorEastAsia"/>
+        </w:rPr>
+        <w:t>/Fase</w:t>
       </w:r>
     </w:p>
     <w:p>
       <w:pPr>
+        <w:jc w:val="both"/>
         <w:rPr>
           <w:rFonts w:ascii="Times New Roman" w:eastAsiaTheme="minorEastAsia" w:hAnsi="Times New Roman" w:cs="Times New Roman"/>
           <w:sz w:val="22"/>
@@ -3302,6 +3333,7 @@
     </w:p>
     <w:p>
       <w:pPr>
+        <w:jc w:val="both"/>
         <w:rPr>
           <w:rFonts w:ascii="Times New Roman" w:eastAsiaTheme="minorEastAsia" w:hAnsi="Times New Roman" w:cs="Times New Roman"/>
           <w:sz w:val="22"/>
@@ -4609,6 +4641,7 @@
     </w:p>
     <w:p>
       <w:pPr>
+        <w:jc w:val="both"/>
         <w:rPr>
           <w:rFonts w:ascii="Times New Roman" w:eastAsiaTheme="minorEastAsia" w:hAnsi="Times New Roman" w:cs="Times New Roman"/>
           <w:sz w:val="22"/>
@@ -4697,6 +4730,7 @@
     </w:p>
     <w:p>
       <w:pPr>
+        <w:jc w:val="both"/>
         <w:rPr>
           <w:rFonts w:ascii="Times New Roman" w:eastAsiaTheme="minorEastAsia" w:hAnsi="Times New Roman" w:cs="Times New Roman"/>
           <w:sz w:val="22"/>
@@ -4714,6 +4748,7 @@
     </w:p>
     <w:p>
       <w:pPr>
+        <w:jc w:val="both"/>
         <w:rPr>
           <w:rFonts w:ascii="Times New Roman" w:eastAsiaTheme="minorEastAsia" w:hAnsi="Times New Roman" w:cs="Times New Roman"/>
           <w:sz w:val="22"/>
@@ -5298,6 +5333,7 @@
     </w:p>
     <w:p>
       <w:pPr>
+        <w:jc w:val="both"/>
         <w:rPr>
           <w:rFonts w:ascii="Times New Roman" w:eastAsiaTheme="minorEastAsia" w:hAnsi="Times New Roman" w:cs="Times New Roman"/>
           <w:sz w:val="22"/>
@@ -5363,23 +5399,7 @@
             <w:sz w:val="22"/>
             <w:szCs w:val="22"/>
           </w:rPr>
-          <m:t xml:space="preserve">n </m:t>
-        </m:r>
-        <m:r>
-          <w:rPr>
-            <w:rFonts w:ascii="Cambria Math" w:eastAsiaTheme="minorEastAsia" w:hAnsi="Cambria Math" w:cs="Times New Roman"/>
-            <w:sz w:val="22"/>
-            <w:szCs w:val="22"/>
-          </w:rPr>
-          <m:t>∙</m:t>
-        </m:r>
-        <m:r>
-          <w:rPr>
-            <w:rFonts w:ascii="Cambria Math" w:eastAsiaTheme="minorEastAsia" w:hAnsi="Cambria Math" w:cs="Times New Roman"/>
-            <w:sz w:val="22"/>
-            <w:szCs w:val="22"/>
-          </w:rPr>
-          <m:t xml:space="preserve"> m</m:t>
+          <m:t>n ∙ m</m:t>
         </m:r>
       </m:oMath>
       <w:r>
@@ -5416,6 +5436,7 @@
     </w:p>
     <w:p>
       <w:pPr>
+        <w:jc w:val="both"/>
         <w:rPr>
           <w:rFonts w:ascii="Times New Roman" w:eastAsiaTheme="minorEastAsia" w:hAnsi="Times New Roman" w:cs="Times New Roman"/>
           <w:sz w:val="22"/>
@@ -5433,6 +5454,7 @@
     </w:p>
     <w:p>
       <w:pPr>
+        <w:jc w:val="both"/>
         <w:rPr>
           <w:rFonts w:ascii="Times New Roman" w:eastAsiaTheme="minorEastAsia" w:hAnsi="Times New Roman" w:cs="Times New Roman"/>
           <w:sz w:val="22"/>
@@ -5846,6 +5868,7 @@
     </w:p>
     <w:p>
       <w:pPr>
+        <w:jc w:val="both"/>
         <w:rPr>
           <w:rFonts w:ascii="Times New Roman" w:eastAsiaTheme="minorEastAsia" w:hAnsi="Times New Roman" w:cs="Times New Roman"/>
           <w:sz w:val="22"/>
@@ -5935,6 +5958,7 @@
     </w:p>
     <w:p>
       <w:pPr>
+        <w:jc w:val="both"/>
         <w:rPr>
           <w:rFonts w:ascii="Times New Roman" w:eastAsiaTheme="minorEastAsia" w:hAnsi="Times New Roman" w:cs="Times New Roman"/>
           <w:sz w:val="22"/>
@@ -6438,6 +6462,7 @@
     </w:p>
     <w:p>
       <w:pPr>
+        <w:jc w:val="both"/>
         <w:rPr>
           <w:rFonts w:ascii="Times New Roman" w:eastAsiaTheme="minorEastAsia" w:hAnsi="Times New Roman" w:cs="Times New Roman"/>
           <w:sz w:val="22"/>
@@ -7213,6 +7238,7 @@
     </w:p>
     <w:p>
       <w:pPr>
+        <w:jc w:val="both"/>
         <w:rPr>
           <w:rFonts w:ascii="Times New Roman" w:eastAsiaTheme="minorEastAsia" w:hAnsi="Times New Roman" w:cs="Times New Roman"/>
           <w:sz w:val="22"/>
@@ -7231,6 +7257,7 @@
     <w:p>
       <w:pPr>
         <w:ind w:left="567" w:hanging="567"/>
+        <w:jc w:val="both"/>
         <w:rPr>
           <w:rFonts w:ascii="Times New Roman" w:eastAsiaTheme="minorEastAsia" w:hAnsi="Times New Roman" w:cs="Times New Roman"/>
           <w:sz w:val="22"/>
@@ -7271,12 +7298,67 @@
           <w:sz w:val="22"/>
           <w:szCs w:val="22"/>
         </w:rPr>
-        <w:t xml:space="preserve"> tidak bergantung pada ukuran input. Algoritma dengan waktu konstan yang tipikal adalah rumus langsung yang menghitung jawaban.</w:t>
+        <w:t xml:space="preserve"> tidak bergantung pada ukuran input. Algoritma dengan waktu konstan yang tipikal adalah rumus </w:t>
+      </w:r>
+      <w:proofErr w:type="spellStart"/>
+      <w:r>
+        <w:rPr>
+          <w:rFonts w:ascii="Times New Roman" w:eastAsiaTheme="minorEastAsia" w:hAnsi="Times New Roman" w:cs="Times New Roman"/>
+          <w:sz w:val="22"/>
+          <w:szCs w:val="22"/>
+        </w:rPr>
+        <w:t>langsung</w:t>
+      </w:r>
+      <w:proofErr w:type="spellEnd"/>
+      <w:r>
+        <w:rPr>
+          <w:rFonts w:ascii="Times New Roman" w:eastAsiaTheme="minorEastAsia" w:hAnsi="Times New Roman" w:cs="Times New Roman"/>
+          <w:sz w:val="22"/>
+          <w:szCs w:val="22"/>
+        </w:rPr>
+        <w:t xml:space="preserve"> yang </w:t>
+      </w:r>
+      <w:proofErr w:type="spellStart"/>
+      <w:r>
+        <w:rPr>
+          <w:rFonts w:ascii="Times New Roman" w:eastAsiaTheme="minorEastAsia" w:hAnsi="Times New Roman" w:cs="Times New Roman"/>
+          <w:sz w:val="22"/>
+          <w:szCs w:val="22"/>
+        </w:rPr>
+        <w:t>menghitung</w:t>
+      </w:r>
+      <w:proofErr w:type="spellEnd"/>
+      <w:r>
+        <w:rPr>
+          <w:rFonts w:ascii="Times New Roman" w:eastAsiaTheme="minorEastAsia" w:hAnsi="Times New Roman" w:cs="Times New Roman"/>
+          <w:sz w:val="22"/>
+          <w:szCs w:val="22"/>
+        </w:rPr>
+        <w:t xml:space="preserve"> </w:t>
+      </w:r>
+      <w:proofErr w:type="spellStart"/>
+      <w:r>
+        <w:rPr>
+          <w:rFonts w:ascii="Times New Roman" w:eastAsiaTheme="minorEastAsia" w:hAnsi="Times New Roman" w:cs="Times New Roman"/>
+          <w:sz w:val="22"/>
+          <w:szCs w:val="22"/>
+        </w:rPr>
+        <w:t>jawaban</w:t>
+      </w:r>
+      <w:proofErr w:type="spellEnd"/>
+      <w:r>
+        <w:rPr>
+          <w:rFonts w:ascii="Times New Roman" w:eastAsiaTheme="minorEastAsia" w:hAnsi="Times New Roman" w:cs="Times New Roman"/>
+          <w:sz w:val="22"/>
+          <w:szCs w:val="22"/>
+        </w:rPr>
+        <w:t>.</w:t>
       </w:r>
     </w:p>
     <w:p>
       <w:pPr>
         <w:ind w:left="567" w:hanging="567"/>
+        <w:jc w:val="both"/>
         <w:rPr>
           <w:rFonts w:ascii="Times New Roman" w:eastAsiaTheme="minorEastAsia" w:hAnsi="Times New Roman" w:cs="Times New Roman"/>
           <w:sz w:val="22"/>
@@ -7417,6 +7499,7 @@
     <w:p>
       <w:pPr>
         <w:ind w:left="567" w:hanging="567"/>
+        <w:jc w:val="both"/>
         <w:rPr>
           <w:rFonts w:ascii="Times New Roman" w:eastAsiaTheme="minorEastAsia" w:hAnsi="Times New Roman" w:cs="Times New Roman"/>
           <w:sz w:val="22"/>
@@ -7693,6 +7776,7 @@
     <w:p>
       <w:pPr>
         <w:ind w:left="567" w:hanging="567"/>
+        <w:jc w:val="both"/>
         <w:rPr>
           <w:rFonts w:ascii="Times New Roman" w:eastAsiaTheme="minorEastAsia" w:hAnsi="Times New Roman" w:cs="Times New Roman"/>
           <w:sz w:val="22"/>
@@ -7757,6 +7841,7 @@
     <w:p>
       <w:pPr>
         <w:ind w:left="567" w:hanging="567"/>
+        <w:jc w:val="both"/>
         <w:rPr>
           <w:rFonts w:ascii="Times New Roman" w:eastAsiaTheme="minorEastAsia" w:hAnsi="Times New Roman" w:cs="Times New Roman"/>
           <w:sz w:val="22"/>
@@ -7951,6 +8036,7 @@
     <w:p>
       <w:pPr>
         <w:ind w:left="567" w:hanging="567"/>
+        <w:jc w:val="both"/>
         <w:rPr>
           <w:rFonts w:ascii="Times New Roman" w:eastAsiaTheme="minorEastAsia" w:hAnsi="Times New Roman" w:cs="Times New Roman"/>
           <w:sz w:val="22"/>
@@ -8051,6 +8137,7 @@
     <w:p>
       <w:pPr>
         <w:ind w:left="567" w:hanging="567"/>
+        <w:jc w:val="both"/>
         <w:rPr>
           <w:rFonts w:ascii="Times New Roman" w:eastAsiaTheme="minorEastAsia" w:hAnsi="Times New Roman" w:cs="Times New Roman"/>
           <w:sz w:val="22"/>
@@ -8151,6 +8238,7 @@
     <w:p>
       <w:pPr>
         <w:ind w:left="567" w:hanging="567"/>
+        <w:jc w:val="both"/>
         <w:rPr>
           <w:rFonts w:ascii="Times New Roman" w:eastAsiaTheme="minorEastAsia" w:hAnsi="Times New Roman" w:cs="Times New Roman"/>
           <w:sz w:val="22"/>
@@ -8245,6 +8333,7 @@
     <w:p>
       <w:pPr>
         <w:ind w:left="567" w:hanging="567"/>
+        <w:jc w:val="both"/>
         <w:rPr>
           <w:rFonts w:ascii="Times New Roman" w:eastAsiaTheme="minorEastAsia" w:hAnsi="Times New Roman" w:cs="Times New Roman"/>
           <w:sz w:val="22"/>
@@ -8282,6 +8371,7 @@
     </w:p>
     <w:p>
       <w:pPr>
+        <w:jc w:val="both"/>
         <w:rPr>
           <w:rFonts w:ascii="Times New Roman" w:eastAsiaTheme="minorEastAsia" w:hAnsi="Times New Roman" w:cs="Times New Roman"/>
           <w:sz w:val="22"/>
@@ -8529,6 +8619,7 @@
     </w:p>
     <w:p>
       <w:pPr>
+        <w:jc w:val="both"/>
         <w:rPr>
           <w:rFonts w:ascii="Times New Roman" w:eastAsiaTheme="minorEastAsia" w:hAnsi="Times New Roman" w:cs="Times New Roman"/>
           <w:sz w:val="22"/>

</xml_diff>